<commit_message>
Added stats testing to proposal
</commit_message>
<xml_diff>
--- a/Project Proposal - Final Draft - kailyn feedback.docx
+++ b/Project Proposal - Final Draft - kailyn feedback.docx
@@ -638,25 +638,7 @@
           <w:szCs w:val="24"/>
           <w:lang w:val="en-US"/>
         </w:rPr>
-        <w:t xml:space="preserve">Being a streaming platform, Spotify has access to a wealth of information not only of user’s listening habits but also on the music itself. Through algorithms, Spotify measures, </w:t>
-      </w:r>
-      <w:proofErr w:type="gramStart"/>
-      <w:r>
-        <w:rPr>
-          <w:sz w:val="24"/>
-          <w:szCs w:val="24"/>
-          <w:lang w:val="en-US"/>
-        </w:rPr>
-        <w:t>classifies</w:t>
-      </w:r>
-      <w:proofErr w:type="gramEnd"/>
-      <w:r>
-        <w:rPr>
-          <w:sz w:val="24"/>
-          <w:szCs w:val="24"/>
-          <w:lang w:val="en-US"/>
-        </w:rPr>
-        <w:t xml:space="preserve"> and segments music to </w:t>
+        <w:t xml:space="preserve">Being a streaming platform, Spotify has access to a wealth of information not only of user’s listening habits but also on the music itself. Through algorithms, Spotify measures, classifies and segments music to </w:t>
       </w:r>
       <w:r>
         <w:rPr>
@@ -883,25 +865,7 @@
           <w:szCs w:val="24"/>
           <w:lang w:val="en-US"/>
         </w:rPr>
-        <w:t>listeners vot</w:t>
-      </w:r>
-      <w:r>
-        <w:rPr>
-          <w:color w:val="FF0000"/>
-          <w:sz w:val="24"/>
-          <w:szCs w:val="24"/>
-          <w:lang w:val="en-US"/>
-        </w:rPr>
-        <w:t>e</w:t>
-      </w:r>
-      <w:r>
-        <w:rPr>
-          <w:color w:val="FF0000"/>
-          <w:sz w:val="24"/>
-          <w:szCs w:val="24"/>
-          <w:lang w:val="en-US"/>
-        </w:rPr>
-        <w:t xml:space="preserve"> for their </w:t>
+        <w:t xml:space="preserve">listeners vote for their </w:t>
       </w:r>
       <w:proofErr w:type="spellStart"/>
       <w:r>
@@ -921,16 +885,7 @@
           <w:szCs w:val="24"/>
           <w:lang w:val="en-US"/>
         </w:rPr>
-        <w:t xml:space="preserve"> songs of the year</w:t>
-      </w:r>
-      <w:r>
-        <w:rPr>
-          <w:color w:val="FF0000"/>
-          <w:sz w:val="24"/>
-          <w:szCs w:val="24"/>
-          <w:lang w:val="en-US"/>
-        </w:rPr>
-        <w:t>.</w:t>
+        <w:t xml:space="preserve"> songs of the year.</w:t>
       </w:r>
     </w:p>
     <w:p>
@@ -1478,15 +1433,17 @@
           <w:lang w:val="en-US"/>
         </w:rPr>
       </w:pPr>
-      <w:r>
-        <w:rPr>
-          <w:sz w:val="24"/>
-          <w:szCs w:val="24"/>
-          <w:lang w:val="en-US"/>
-        </w:rPr>
-        <w:t>Look at all winners and look at mean danceability and compare with others, using a sample t test. Is the mean statistically different from the population mean?</w:t>
-      </w:r>
-    </w:p>
+      <w:bookmarkStart w:id="0" w:name="_Hlk61615859"/>
+      <w:r>
+        <w:rPr>
+          <w:sz w:val="24"/>
+          <w:szCs w:val="24"/>
+          <w:lang w:val="en-US"/>
+        </w:rPr>
+        <w:t>Compare mean danceability (and other relevant variables (liveness, danceability etc.)) in Triple J winners to population mean for these variables using a single sample t-test to determine which, if any, variables are relevant in the creation of a Triple J winner.</w:t>
+      </w:r>
+    </w:p>
+    <w:bookmarkEnd w:id="0"/>
     <w:p>
       <w:pPr>
         <w:pStyle w:val="ListParagraph"/>
@@ -1530,7 +1487,15 @@
           <w:szCs w:val="24"/>
           <w:lang w:val="en-US"/>
         </w:rPr>
-        <w:t xml:space="preserve"> How to implement: retrieve month for each winner, chi square test on that data to confirm. Discuss w Brett</w:t>
+        <w:t xml:space="preserve"> How to implement: retrieve month for each winner, chi square test on that data to confirm. </w:t>
+      </w:r>
+      <w:r>
+        <w:rPr>
+          <w:sz w:val="24"/>
+          <w:szCs w:val="24"/>
+          <w:lang w:val="en-US"/>
+        </w:rPr>
+        <w:t>By grouping months into yearly quarters and using a chi squared test after establishing the frequency at which Triple J winners’ release date falls into each quarter the time of year where winners are more likely to arise might be ascertained if there is such a time. A comparison to the population song release distribution will also indicate that if there is a statistically significant result that it is not due to a simple increase in the volume of songs released at that time of year.</w:t>
       </w:r>
     </w:p>
     <w:p>
@@ -1691,8 +1656,36 @@
           <w:szCs w:val="24"/>
           <w:lang w:val="en-US"/>
         </w:rPr>
-        <w:t xml:space="preserve"> Compare mean values between group and universe, implement a test to see if it’s statically significant.</w:t>
-      </w:r>
+        <w:t xml:space="preserve"> </w:t>
+      </w:r>
+      <w:bookmarkStart w:id="1" w:name="_Hlk61615825"/>
+      <w:r>
+        <w:rPr>
+          <w:sz w:val="24"/>
+          <w:szCs w:val="24"/>
+          <w:lang w:val="en-US"/>
+        </w:rPr>
+        <w:t xml:space="preserve">The use of single sample t tests to compare the mean of </w:t>
+      </w:r>
+      <w:proofErr w:type="spellStart"/>
+      <w:r>
+        <w:rPr>
+          <w:sz w:val="24"/>
+          <w:szCs w:val="24"/>
+          <w:lang w:val="en-US"/>
+        </w:rPr>
+        <w:t>speechiness</w:t>
+      </w:r>
+      <w:proofErr w:type="spellEnd"/>
+      <w:r>
+        <w:rPr>
+          <w:sz w:val="24"/>
+          <w:szCs w:val="24"/>
+          <w:lang w:val="en-US"/>
+        </w:rPr>
+        <w:t xml:space="preserve"> and liveness to their respective population means will determine if Triple J voters are drawn to these characteristics in Australian songs.</w:t>
+      </w:r>
+      <w:bookmarkEnd w:id="1"/>
     </w:p>
     <w:p>
       <w:pPr>
@@ -1792,6 +1785,41 @@
         </w:rPr>
         <w:t>COMPLETE</w:t>
       </w:r>
+      <w:r>
+        <w:rPr>
+          <w:color w:val="FF0000"/>
+          <w:sz w:val="24"/>
+          <w:szCs w:val="24"/>
+          <w:lang w:val="en-US"/>
+        </w:rPr>
+        <w:t xml:space="preserve"> </w:t>
+      </w:r>
+      <w:r>
+        <w:rPr>
+          <w:sz w:val="24"/>
+          <w:szCs w:val="24"/>
+          <w:lang w:val="en-US"/>
+        </w:rPr>
+        <w:t>A year by year comparison of the average duration of the songs preferred by Aussies (</w:t>
+      </w:r>
+      <w:proofErr w:type="gramStart"/>
+      <w:r>
+        <w:rPr>
+          <w:sz w:val="24"/>
+          <w:szCs w:val="24"/>
+          <w:lang w:val="en-US"/>
+        </w:rPr>
+        <w:t>i.e.</w:t>
+      </w:r>
+      <w:proofErr w:type="gramEnd"/>
+      <w:r>
+        <w:rPr>
+          <w:sz w:val="24"/>
+          <w:szCs w:val="24"/>
+          <w:lang w:val="en-US"/>
+        </w:rPr>
+        <w:t xml:space="preserve"> the Triple J hottest 100 songs) to the population mean of the average duration of all songs released in that year according to Spotify will determine if Aussies like long songs. This analysis will require multiple single sample t-tests to perform.</w:t>
+      </w:r>
     </w:p>
     <w:p>
       <w:pPr>
@@ -1982,7 +2010,16 @@
           <w:szCs w:val="24"/>
           <w:lang w:val="en-US"/>
         </w:rPr>
-        <w:t xml:space="preserve">Currently between 2 and 4 million votes are cast for the Australia date top 100. As significant as that number is, it pales in comparison to the 138 million active Spotify subscribers. In other words, the </w:t>
+        <w:t xml:space="preserve">Currently between 2 and 4 million votes are cast for the Australia date top 100. As significant as that number is, it pales in comparison to the 138 million active Spotify </w:t>
+      </w:r>
+      <w:r>
+        <w:rPr>
+          <w:sz w:val="24"/>
+          <w:szCs w:val="24"/>
+          <w:lang w:val="en-US"/>
+        </w:rPr>
+        <w:lastRenderedPageBreak/>
+        <w:t xml:space="preserve">subscribers. In other words, the </w:t>
       </w:r>
       <w:r>
         <w:rPr>
@@ -2157,7 +2194,6 @@
           <w:szCs w:val="32"/>
           <w:lang w:val="en-US"/>
         </w:rPr>
-        <w:lastRenderedPageBreak/>
         <w:t xml:space="preserve">The </w:t>
       </w:r>
       <w:r>

</xml_diff>